<commit_message>
Adding scree plots to SI -- captions not complete.
</commit_message>
<xml_diff>
--- a/si/suppFigs_tables.docx
+++ b/si/suppFigs_tables.docx
@@ -435,21 +435,7 @@
         <w:rPr>
           <w:rFonts w:ascii="Times New Roman" w:hAnsi="Times New Roman" w:cs="Times New Roman"/>
         </w:rPr>
-        <w:t>Boxes marked with an “X” are not significantly correlated; all other comparisons are significant (</w:t>
-      </w:r>
-      <w:proofErr w:type="spellStart"/>
-      <w:r>
-        <w:rPr>
-          <w:rFonts w:ascii="Times New Roman" w:hAnsi="Times New Roman" w:cs="Times New Roman"/>
-        </w:rPr>
-        <w:t>Benjamini</w:t>
-      </w:r>
-      <w:proofErr w:type="spellEnd"/>
-      <w:r>
-        <w:rPr>
-          <w:rFonts w:ascii="Times New Roman" w:hAnsi="Times New Roman" w:cs="Times New Roman"/>
-        </w:rPr>
-        <w:t xml:space="preserve">-Hochberg adjusted </w:t>
+        <w:t xml:space="preserve">Boxes marked with an “X” are not significantly correlated; all other comparisons are significant (Benjamini-Hochberg adjusted </w:t>
       </w:r>
       <w:r>
         <w:rPr>
@@ -469,21 +455,7 @@
         <w:rPr>
           <w:rFonts w:ascii="Times New Roman" w:hAnsi="Times New Roman" w:cs="Times New Roman"/>
         </w:rPr>
-        <w:t xml:space="preserve">Het indicates heterochromatin; TSS, transcription start sites; </w:t>
-      </w:r>
-      <w:proofErr w:type="spellStart"/>
-      <w:r>
-        <w:rPr>
-          <w:rFonts w:ascii="Times New Roman" w:hAnsi="Times New Roman" w:cs="Times New Roman"/>
-        </w:rPr>
-        <w:t>znf</w:t>
-      </w:r>
-      <w:proofErr w:type="spellEnd"/>
-      <w:r>
-        <w:rPr>
-          <w:rFonts w:ascii="Times New Roman" w:hAnsi="Times New Roman" w:cs="Times New Roman"/>
-        </w:rPr>
-        <w:t>, zinc finger genes.</w:t>
+        <w:t>Het indicates heterochromatin; TSS, transcription start sites; znf, zinc finger genes.</w:t>
       </w:r>
     </w:p>
     <w:p>
@@ -557,6 +529,11 @@
     </w:p>
     <w:p/>
     <w:p>
+      <w:pPr>
+        <w:rPr>
+          <w:rFonts w:ascii="Times New Roman" w:hAnsi="Times New Roman" w:cs="Times New Roman"/>
+        </w:rPr>
+      </w:pPr>
       <w:r>
         <w:rPr>
           <w:rFonts w:ascii="Times New Roman" w:hAnsi="Times New Roman" w:cs="Times New Roman"/>
@@ -571,76 +548,13 @@
           <w:b/>
           <w:bCs/>
         </w:rPr>
-        <w:t xml:space="preserve">Proportion of gene regions made up of </w:t>
-      </w:r>
-      <w:proofErr w:type="spellStart"/>
-      <w:r>
-        <w:rPr>
-          <w:rFonts w:ascii="Times New Roman" w:hAnsi="Times New Roman" w:cs="Times New Roman"/>
-          <w:b/>
-          <w:bCs/>
-        </w:rPr>
-        <w:t>ChromHMM</w:t>
-      </w:r>
-      <w:proofErr w:type="spellEnd"/>
-      <w:r>
-        <w:rPr>
-          <w:rFonts w:ascii="Times New Roman" w:hAnsi="Times New Roman" w:cs="Times New Roman"/>
-          <w:b/>
-          <w:bCs/>
-        </w:rPr>
-        <w:t xml:space="preserve"> chromatin states for genes in the top and bottom 5% of the across-study mean rank metric. </w:t>
-      </w:r>
-      <w:r>
-        <w:rPr>
-          <w:rFonts w:ascii="Times New Roman" w:hAnsi="Times New Roman" w:cs="Times New Roman"/>
-        </w:rPr>
-        <w:t xml:space="preserve">Line plot contrasts the proportion of gene regions made up of the indicated chromatin states for genes in the top and bottom 5% of the across-study </w:t>
-      </w:r>
-      <w:r>
-        <w:rPr>
-          <w:rFonts w:ascii="Times New Roman" w:hAnsi="Times New Roman" w:cs="Times New Roman"/>
-        </w:rPr>
-        <w:t>mean</w:t>
-      </w:r>
-      <w:r>
-        <w:rPr>
-          <w:rFonts w:ascii="Times New Roman" w:hAnsi="Times New Roman" w:cs="Times New Roman"/>
-        </w:rPr>
-        <w:t xml:space="preserve"> rank metric. Ends denote the median proportion of gene regions made up of the chromatin state, and error bars represent the standard error of the mean (SEM). States colored black are not significant, all others exhibit significant differences in gene region made up of the chromatin state for genes in the top and bottom 5% of the </w:t>
-      </w:r>
-      <w:r>
-        <w:rPr>
-          <w:rFonts w:ascii="Times New Roman" w:hAnsi="Times New Roman" w:cs="Times New Roman"/>
-        </w:rPr>
-        <w:t>mean</w:t>
-      </w:r>
-      <w:r>
-        <w:rPr>
-          <w:rFonts w:ascii="Times New Roman" w:hAnsi="Times New Roman" w:cs="Times New Roman"/>
-        </w:rPr>
-        <w:t xml:space="preserve"> rank metric (</w:t>
-      </w:r>
-      <w:proofErr w:type="spellStart"/>
-      <w:r>
-        <w:rPr>
-          <w:rFonts w:ascii="Times New Roman" w:hAnsi="Times New Roman" w:cs="Times New Roman"/>
-        </w:rPr>
-        <w:t>Benjamini</w:t>
-      </w:r>
-      <w:proofErr w:type="spellEnd"/>
-      <w:r>
-        <w:rPr>
-          <w:rFonts w:ascii="Times New Roman" w:hAnsi="Times New Roman" w:cs="Times New Roman"/>
-        </w:rPr>
-        <w:t xml:space="preserve">-Hochberg adjusted </w:t>
-      </w:r>
-      <w:proofErr w:type="spellStart"/>
-      <w:r>
-        <w:rPr>
-          <w:rFonts w:ascii="Times New Roman" w:hAnsi="Times New Roman" w:cs="Times New Roman"/>
-        </w:rPr>
-        <w:t>p</w:t>
+        <w:t xml:space="preserve">Proportion of gene regions made up of ChromHMM chromatin states for genes in the top and bottom 5% of the across-study mean rank metric. </w:t>
+      </w:r>
+      <w:r>
+        <w:rPr>
+          <w:rFonts w:ascii="Times New Roman" w:hAnsi="Times New Roman" w:cs="Times New Roman"/>
+        </w:rPr>
+        <w:t>Line plot contrasts the proportion of gene regions made up of the indicated chromatin states for genes in the top and bottom 5% of the across-study mean rank metric. Ends denote the median proportion of gene regions made up of the chromatin state, and error bars represent the standard error of the mean (SEM). States colored black are not significant, all others exhibit significant differences in gene region made up of the chromatin state for genes in the top and bottom 5% of the mean rank metric (Benjamini-Hochberg adjusted p</w:t>
       </w:r>
       <w:r>
         <w:rPr>
@@ -649,7 +563,6 @@
         </w:rPr>
         <w:t>Wilcoxon</w:t>
       </w:r>
-      <w:proofErr w:type="spellEnd"/>
       <w:r>
         <w:rPr>
           <w:rFonts w:ascii="Times New Roman" w:hAnsi="Times New Roman" w:cs="Times New Roman"/>
@@ -660,28 +573,202 @@
         <w:rPr>
           <w:rFonts w:ascii="Times New Roman" w:hAnsi="Times New Roman" w:cs="Times New Roman"/>
         </w:rPr>
-        <w:t xml:space="preserve">Het indicates heterochromatin; TSS, transcription start sites; </w:t>
-      </w:r>
-      <w:proofErr w:type="spellStart"/>
-      <w:r>
-        <w:rPr>
-          <w:rFonts w:ascii="Times New Roman" w:hAnsi="Times New Roman" w:cs="Times New Roman"/>
-        </w:rPr>
-        <w:t>znf</w:t>
-      </w:r>
-      <w:proofErr w:type="spellEnd"/>
-      <w:r>
-        <w:rPr>
-          <w:rFonts w:ascii="Times New Roman" w:hAnsi="Times New Roman" w:cs="Times New Roman"/>
-        </w:rPr>
-        <w:t>, zinc finger genes.</w:t>
-      </w:r>
-      <w:r>
-        <w:br w:type="page"/>
+        <w:t>Het indicates heterochromatin; TSS, transcription start sites; znf, zinc finger genes.</w:t>
       </w:r>
     </w:p>
     <w:p>
       <w:pPr>
+        <w:jc w:val="center"/>
+        <w:rPr>
+          <w:rFonts w:ascii="Times New Roman" w:hAnsi="Times New Roman" w:cs="Times New Roman"/>
+        </w:rPr>
+      </w:pPr>
+      <w:r>
+        <w:rPr>
+          <w:rFonts w:ascii="Times New Roman" w:hAnsi="Times New Roman" w:cs="Times New Roman"/>
+          <w:noProof/>
+        </w:rPr>
+        <w:lastRenderedPageBreak/>
+        <w:drawing>
+          <wp:inline distT="0" distB="0" distL="0" distR="0" wp14:anchorId="41130511" wp14:editId="1101AC2B">
+            <wp:extent cx="6426200" cy="3213100"/>
+            <wp:effectExtent l="0" t="0" r="0" b="0"/>
+            <wp:docPr id="1" name="Picture 1" descr="A picture containing night sky&#10;&#10;Description automatically generated"/>
+            <wp:cNvGraphicFramePr>
+              <a:graphicFrameLocks xmlns:a="http://schemas.openxmlformats.org/drawingml/2006/main" noChangeAspect="1"/>
+            </wp:cNvGraphicFramePr>
+            <a:graphic xmlns:a="http://schemas.openxmlformats.org/drawingml/2006/main">
+              <a:graphicData uri="http://schemas.openxmlformats.org/drawingml/2006/picture">
+                <pic:pic xmlns:pic="http://schemas.openxmlformats.org/drawingml/2006/picture">
+                  <pic:nvPicPr>
+                    <pic:cNvPr id="1" name="Picture 1" descr="A picture containing night sky&#10;&#10;Description automatically generated"/>
+                    <pic:cNvPicPr/>
+                  </pic:nvPicPr>
+                  <pic:blipFill>
+                    <a:blip r:embed="rId7" cstate="print">
+                      <a:extLst>
+                        <a:ext uri="{28A0092B-C50C-407E-A947-70E740481C1C}">
+                          <a14:useLocalDpi xmlns:a14="http://schemas.microsoft.com/office/drawing/2010/main" val="0"/>
+                        </a:ext>
+                      </a:extLst>
+                    </a:blip>
+                    <a:stretch>
+                      <a:fillRect/>
+                    </a:stretch>
+                  </pic:blipFill>
+                  <pic:spPr>
+                    <a:xfrm>
+                      <a:off x="0" y="0"/>
+                      <a:ext cx="6427168" cy="3213584"/>
+                    </a:xfrm>
+                    <a:prstGeom prst="rect">
+                      <a:avLst/>
+                    </a:prstGeom>
+                  </pic:spPr>
+                </pic:pic>
+              </a:graphicData>
+            </a:graphic>
+          </wp:inline>
+        </w:drawing>
+      </w:r>
+    </w:p>
+    <w:p/>
+    <w:p>
+      <w:pPr>
+        <w:jc w:val="center"/>
+        <w:rPr>
+          <w:rFonts w:ascii="Times New Roman" w:hAnsi="Times New Roman" w:cs="Times New Roman"/>
+          <w:noProof/>
+        </w:rPr>
+      </w:pPr>
+      <w:r>
+        <w:rPr>
+          <w:rFonts w:ascii="Times New Roman" w:hAnsi="Times New Roman" w:cs="Times New Roman"/>
+          <w:b/>
+          <w:bCs/>
+        </w:rPr>
+        <w:t>Supplementary Figure 3.</w:t>
+      </w:r>
+      <w:r>
+        <w:rPr>
+          <w:rFonts w:ascii="Times New Roman" w:hAnsi="Times New Roman" w:cs="Times New Roman"/>
+          <w:b/>
+          <w:bCs/>
+        </w:rPr>
+        <w:t xml:space="preserve"> Scree plot on sd rank correlation matrix.</w:t>
+      </w:r>
+    </w:p>
+    <w:p>
+      <w:pPr>
+        <w:rPr>
+          <w:rFonts w:ascii="Times New Roman" w:hAnsi="Times New Roman" w:cs="Times New Roman"/>
+          <w:noProof/>
+        </w:rPr>
+      </w:pPr>
+      <w:r>
+        <w:rPr>
+          <w:rFonts w:ascii="Times New Roman" w:hAnsi="Times New Roman" w:cs="Times New Roman"/>
+          <w:noProof/>
+        </w:rPr>
+        <w:br w:type="page"/>
+      </w:r>
+    </w:p>
+    <w:p>
+      <w:pPr>
+        <w:jc w:val="center"/>
+        <w:rPr>
+          <w:rFonts w:ascii="Times New Roman" w:hAnsi="Times New Roman" w:cs="Times New Roman"/>
+        </w:rPr>
+      </w:pPr>
+      <w:r>
+        <w:rPr>
+          <w:rFonts w:ascii="Times New Roman" w:hAnsi="Times New Roman" w:cs="Times New Roman"/>
+          <w:noProof/>
+        </w:rPr>
+        <w:lastRenderedPageBreak/>
+        <w:drawing>
+          <wp:inline distT="0" distB="0" distL="0" distR="0" wp14:anchorId="4109396E" wp14:editId="07695D7B">
+            <wp:extent cx="6428015" cy="3214007"/>
+            <wp:effectExtent l="0" t="0" r="0" b="0"/>
+            <wp:docPr id="3" name="Picture 3"/>
+            <wp:cNvGraphicFramePr>
+              <a:graphicFrameLocks xmlns:a="http://schemas.openxmlformats.org/drawingml/2006/main" noChangeAspect="1"/>
+            </wp:cNvGraphicFramePr>
+            <a:graphic xmlns:a="http://schemas.openxmlformats.org/drawingml/2006/main">
+              <a:graphicData uri="http://schemas.openxmlformats.org/drawingml/2006/picture">
+                <pic:pic xmlns:pic="http://schemas.openxmlformats.org/drawingml/2006/picture">
+                  <pic:nvPicPr>
+                    <pic:cNvPr id="3" name="Picture 3"/>
+                    <pic:cNvPicPr/>
+                  </pic:nvPicPr>
+                  <pic:blipFill>
+                    <a:blip r:embed="rId8" cstate="print">
+                      <a:extLst>
+                        <a:ext uri="{28A0092B-C50C-407E-A947-70E740481C1C}">
+                          <a14:useLocalDpi xmlns:a14="http://schemas.microsoft.com/office/drawing/2010/main" val="0"/>
+                        </a:ext>
+                      </a:extLst>
+                    </a:blip>
+                    <a:stretch>
+                      <a:fillRect/>
+                    </a:stretch>
+                  </pic:blipFill>
+                  <pic:spPr>
+                    <a:xfrm>
+                      <a:off x="0" y="0"/>
+                      <a:ext cx="6428015" cy="3214007"/>
+                    </a:xfrm>
+                    <a:prstGeom prst="rect">
+                      <a:avLst/>
+                    </a:prstGeom>
+                  </pic:spPr>
+                </pic:pic>
+              </a:graphicData>
+            </a:graphic>
+          </wp:inline>
+        </w:drawing>
+      </w:r>
+    </w:p>
+    <w:p/>
+    <w:p>
+      <w:r>
+        <w:rPr>
+          <w:rFonts w:ascii="Times New Roman" w:hAnsi="Times New Roman" w:cs="Times New Roman"/>
+          <w:b/>
+          <w:bCs/>
+        </w:rPr>
+        <w:t xml:space="preserve">Supplementary Figure </w:t>
+      </w:r>
+      <w:r>
+        <w:rPr>
+          <w:rFonts w:ascii="Times New Roman" w:hAnsi="Times New Roman" w:cs="Times New Roman"/>
+          <w:b/>
+          <w:bCs/>
+        </w:rPr>
+        <w:t>4</w:t>
+      </w:r>
+      <w:r>
+        <w:rPr>
+          <w:rFonts w:ascii="Times New Roman" w:hAnsi="Times New Roman" w:cs="Times New Roman"/>
+          <w:b/>
+          <w:bCs/>
+        </w:rPr>
+        <w:t xml:space="preserve">. </w:t>
+      </w:r>
+      <w:r>
+        <w:rPr>
+          <w:rFonts w:ascii="Times New Roman" w:hAnsi="Times New Roman" w:cs="Times New Roman"/>
+          <w:b/>
+          <w:bCs/>
+        </w:rPr>
+        <w:t>Scree plot on standard deviation rank correlation matrix.</w:t>
+      </w:r>
+      <w:r>
+        <w:br w:type="page"/>
+      </w:r>
+    </w:p>
+    <w:p>
+      <w:pPr>
         <w:rPr>
           <w:rFonts w:ascii="Times New Roman" w:hAnsi="Times New Roman" w:cs="Times New Roman"/>
           <w:b/>
@@ -759,25 +846,7 @@
           <w:b/>
           <w:bCs/>
         </w:rPr>
-        <w:t xml:space="preserve"> corresponding </w:t>
-      </w:r>
-      <w:proofErr w:type="spellStart"/>
-      <w:r>
-        <w:rPr>
-          <w:rFonts w:ascii="Times New Roman" w:hAnsi="Times New Roman" w:cs="Times New Roman"/>
-          <w:b/>
-          <w:bCs/>
-        </w:rPr>
-        <w:t>ChromHMM</w:t>
-      </w:r>
-      <w:proofErr w:type="spellEnd"/>
-      <w:r>
-        <w:rPr>
-          <w:rFonts w:ascii="Times New Roman" w:hAnsi="Times New Roman" w:cs="Times New Roman"/>
-          <w:b/>
-          <w:bCs/>
-        </w:rPr>
-        <w:t xml:space="preserve"> annotations used.</w:t>
+        <w:t xml:space="preserve"> corresponding ChromHMM annotations used.</w:t>
       </w:r>
     </w:p>
     <w:p>
@@ -851,23 +920,13 @@
                 <w:bCs/>
               </w:rPr>
             </w:pPr>
-            <w:proofErr w:type="spellStart"/>
             <w:r>
               <w:rPr>
                 <w:rFonts w:ascii="Times New Roman" w:hAnsi="Times New Roman" w:cs="Times New Roman"/>
                 <w:b/>
                 <w:bCs/>
               </w:rPr>
-              <w:t>ChromHMM</w:t>
-            </w:r>
-            <w:proofErr w:type="spellEnd"/>
-            <w:r>
-              <w:rPr>
-                <w:rFonts w:ascii="Times New Roman" w:hAnsi="Times New Roman" w:cs="Times New Roman"/>
-                <w:b/>
-                <w:bCs/>
-              </w:rPr>
-              <w:t xml:space="preserve"> annotation</w:t>
+              <w:t>ChromHMM annotation</w:t>
             </w:r>
           </w:p>
         </w:tc>

</xml_diff>

<commit_message>
Is 12 large? Kinda?
</commit_message>
<xml_diff>
--- a/si/suppFigs_tables.docx
+++ b/si/suppFigs_tables.docx
@@ -655,7 +655,23 @@
           <w:b/>
           <w:bCs/>
         </w:rPr>
-        <w:t xml:space="preserve"> Scree plot on sd rank correlation matrix.</w:t>
+        <w:t xml:space="preserve"> Scree plot on </w:t>
+      </w:r>
+      <w:r>
+        <w:rPr>
+          <w:rFonts w:ascii="Times New Roman" w:hAnsi="Times New Roman" w:cs="Times New Roman"/>
+          <w:b/>
+          <w:bCs/>
+        </w:rPr>
+        <w:t>mean</w:t>
+      </w:r>
+      <w:r>
+        <w:rPr>
+          <w:rFonts w:ascii="Times New Roman" w:hAnsi="Times New Roman" w:cs="Times New Roman"/>
+          <w:b/>
+          <w:bCs/>
+        </w:rPr>
+        <w:t xml:space="preserve"> rank correlation matrix.</w:t>
       </w:r>
     </w:p>
     <w:p>

</xml_diff>

<commit_message>
Removing mean scree plot
</commit_message>
<xml_diff>
--- a/si/suppFigs_tables.docx
+++ b/si/suppFigs_tables.docx
@@ -435,7 +435,21 @@
         <w:rPr>
           <w:rFonts w:ascii="Times New Roman" w:hAnsi="Times New Roman" w:cs="Times New Roman"/>
         </w:rPr>
-        <w:t xml:space="preserve">Boxes marked with an “X” are not significantly correlated; all other comparisons are significant (Benjamini-Hochberg adjusted </w:t>
+        <w:t>Boxes marked with an “X” are not significantly correlated; all other comparisons are significant (</w:t>
+      </w:r>
+      <w:proofErr w:type="spellStart"/>
+      <w:r>
+        <w:rPr>
+          <w:rFonts w:ascii="Times New Roman" w:hAnsi="Times New Roman" w:cs="Times New Roman"/>
+        </w:rPr>
+        <w:t>Benjamini</w:t>
+      </w:r>
+      <w:proofErr w:type="spellEnd"/>
+      <w:r>
+        <w:rPr>
+          <w:rFonts w:ascii="Times New Roman" w:hAnsi="Times New Roman" w:cs="Times New Roman"/>
+        </w:rPr>
+        <w:t xml:space="preserve">-Hochberg adjusted </w:t>
       </w:r>
       <w:r>
         <w:rPr>
@@ -455,7 +469,21 @@
         <w:rPr>
           <w:rFonts w:ascii="Times New Roman" w:hAnsi="Times New Roman" w:cs="Times New Roman"/>
         </w:rPr>
-        <w:t>Het indicates heterochromatin; TSS, transcription start sites; znf, zinc finger genes.</w:t>
+        <w:t xml:space="preserve">Het indicates heterochromatin; TSS, transcription start sites; </w:t>
+      </w:r>
+      <w:proofErr w:type="spellStart"/>
+      <w:r>
+        <w:rPr>
+          <w:rFonts w:ascii="Times New Roman" w:hAnsi="Times New Roman" w:cs="Times New Roman"/>
+        </w:rPr>
+        <w:t>znf</w:t>
+      </w:r>
+      <w:proofErr w:type="spellEnd"/>
+      <w:r>
+        <w:rPr>
+          <w:rFonts w:ascii="Times New Roman" w:hAnsi="Times New Roman" w:cs="Times New Roman"/>
+        </w:rPr>
+        <w:t>, zinc finger genes.</w:t>
       </w:r>
     </w:p>
     <w:p>
@@ -548,13 +576,52 @@
           <w:b/>
           <w:bCs/>
         </w:rPr>
-        <w:t xml:space="preserve">Proportion of gene regions made up of ChromHMM chromatin states for genes in the top and bottom 5% of the across-study mean rank metric. </w:t>
-      </w:r>
-      <w:r>
-        <w:rPr>
-          <w:rFonts w:ascii="Times New Roman" w:hAnsi="Times New Roman" w:cs="Times New Roman"/>
-        </w:rPr>
-        <w:t>Line plot contrasts the proportion of gene regions made up of the indicated chromatin states for genes in the top and bottom 5% of the across-study mean rank metric. Ends denote the median proportion of gene regions made up of the chromatin state, and error bars represent the standard error of the mean (SEM). States colored black are not significant, all others exhibit significant differences in gene region made up of the chromatin state for genes in the top and bottom 5% of the mean rank metric (Benjamini-Hochberg adjusted p</w:t>
+        <w:t xml:space="preserve">Proportion of gene regions made up of </w:t>
+      </w:r>
+      <w:proofErr w:type="spellStart"/>
+      <w:r>
+        <w:rPr>
+          <w:rFonts w:ascii="Times New Roman" w:hAnsi="Times New Roman" w:cs="Times New Roman"/>
+          <w:b/>
+          <w:bCs/>
+        </w:rPr>
+        <w:t>ChromHMM</w:t>
+      </w:r>
+      <w:proofErr w:type="spellEnd"/>
+      <w:r>
+        <w:rPr>
+          <w:rFonts w:ascii="Times New Roman" w:hAnsi="Times New Roman" w:cs="Times New Roman"/>
+          <w:b/>
+          <w:bCs/>
+        </w:rPr>
+        <w:t xml:space="preserve"> chromatin states for genes in the top and bottom 5% of the across-study mean rank metric. </w:t>
+      </w:r>
+      <w:r>
+        <w:rPr>
+          <w:rFonts w:ascii="Times New Roman" w:hAnsi="Times New Roman" w:cs="Times New Roman"/>
+        </w:rPr>
+        <w:t>Line plot contrasts the proportion of gene regions made up of the indicated chromatin states for genes in the top and bottom 5% of the across-study mean rank metric. Ends denote the median proportion of gene regions made up of the chromatin state, and error bars represent the standard error of the mean (SEM). States colored black are not significant, all others exhibit significant differences in gene region made up of the chromatin state for genes in the top and bottom 5% of the mean rank metric (</w:t>
+      </w:r>
+      <w:proofErr w:type="spellStart"/>
+      <w:r>
+        <w:rPr>
+          <w:rFonts w:ascii="Times New Roman" w:hAnsi="Times New Roman" w:cs="Times New Roman"/>
+        </w:rPr>
+        <w:t>Benjamini</w:t>
+      </w:r>
+      <w:proofErr w:type="spellEnd"/>
+      <w:r>
+        <w:rPr>
+          <w:rFonts w:ascii="Times New Roman" w:hAnsi="Times New Roman" w:cs="Times New Roman"/>
+        </w:rPr>
+        <w:t xml:space="preserve">-Hochberg adjusted </w:t>
+      </w:r>
+      <w:proofErr w:type="spellStart"/>
+      <w:r>
+        <w:rPr>
+          <w:rFonts w:ascii="Times New Roman" w:hAnsi="Times New Roman" w:cs="Times New Roman"/>
+        </w:rPr>
+        <w:t>p</w:t>
       </w:r>
       <w:r>
         <w:rPr>
@@ -563,6 +630,7 @@
         </w:rPr>
         <w:t>Wilcoxon</w:t>
       </w:r>
+      <w:proofErr w:type="spellEnd"/>
       <w:r>
         <w:rPr>
           <w:rFonts w:ascii="Times New Roman" w:hAnsi="Times New Roman" w:cs="Times New Roman"/>
@@ -573,7 +641,21 @@
         <w:rPr>
           <w:rFonts w:ascii="Times New Roman" w:hAnsi="Times New Roman" w:cs="Times New Roman"/>
         </w:rPr>
-        <w:t>Het indicates heterochromatin; TSS, transcription start sites; znf, zinc finger genes.</w:t>
+        <w:t xml:space="preserve">Het indicates heterochromatin; TSS, transcription start sites; </w:t>
+      </w:r>
+      <w:proofErr w:type="spellStart"/>
+      <w:r>
+        <w:rPr>
+          <w:rFonts w:ascii="Times New Roman" w:hAnsi="Times New Roman" w:cs="Times New Roman"/>
+        </w:rPr>
+        <w:t>znf</w:t>
+      </w:r>
+      <w:proofErr w:type="spellEnd"/>
+      <w:r>
+        <w:rPr>
+          <w:rFonts w:ascii="Times New Roman" w:hAnsi="Times New Roman" w:cs="Times New Roman"/>
+        </w:rPr>
+        <w:t>, zinc finger genes.</w:t>
       </w:r>
     </w:p>
     <w:p>
@@ -590,10 +672,10 @@
         </w:rPr>
         <w:lastRenderedPageBreak/>
         <w:drawing>
-          <wp:inline distT="0" distB="0" distL="0" distR="0" wp14:anchorId="41130511" wp14:editId="1101AC2B">
-            <wp:extent cx="6426200" cy="3213100"/>
+          <wp:inline distT="0" distB="0" distL="0" distR="0" wp14:anchorId="41130511" wp14:editId="3299518D">
+            <wp:extent cx="6427168" cy="3213584"/>
             <wp:effectExtent l="0" t="0" r="0" b="0"/>
-            <wp:docPr id="1" name="Picture 1" descr="A picture containing night sky&#10;&#10;Description automatically generated"/>
+            <wp:docPr id="1" name="Picture 1"/>
             <wp:cNvGraphicFramePr>
               <a:graphicFrameLocks xmlns:a="http://schemas.openxmlformats.org/drawingml/2006/main" noChangeAspect="1"/>
             </wp:cNvGraphicFramePr>
@@ -601,7 +683,7 @@
               <a:graphicData uri="http://schemas.openxmlformats.org/drawingml/2006/picture">
                 <pic:pic xmlns:pic="http://schemas.openxmlformats.org/drawingml/2006/picture">
                   <pic:nvPicPr>
-                    <pic:cNvPr id="1" name="Picture 1" descr="A picture containing night sky&#10;&#10;Description automatically generated"/>
+                    <pic:cNvPr id="1" name="Picture 1"/>
                     <pic:cNvPicPr/>
                   </pic:nvPicPr>
                   <pic:blipFill>
@@ -635,7 +717,6 @@
     <w:p/>
     <w:p>
       <w:pPr>
-        <w:jc w:val="center"/>
         <w:rPr>
           <w:rFonts w:ascii="Times New Roman" w:hAnsi="Times New Roman" w:cs="Times New Roman"/>
           <w:noProof/>
@@ -655,23 +736,139 @@
           <w:b/>
           <w:bCs/>
         </w:rPr>
-        <w:t xml:space="preserve"> Scree plot on </w:t>
-      </w:r>
-      <w:r>
-        <w:rPr>
-          <w:rFonts w:ascii="Times New Roman" w:hAnsi="Times New Roman" w:cs="Times New Roman"/>
-          <w:b/>
-          <w:bCs/>
-        </w:rPr>
-        <w:t>mean</w:t>
-      </w:r>
-      <w:r>
-        <w:rPr>
-          <w:rFonts w:ascii="Times New Roman" w:hAnsi="Times New Roman" w:cs="Times New Roman"/>
-          <w:b/>
-          <w:bCs/>
-        </w:rPr>
-        <w:t xml:space="preserve"> rank correlation matrix.</w:t>
+        <w:t xml:space="preserve"> Scree plot on</w:t>
+      </w:r>
+      <w:r>
+        <w:rPr>
+          <w:rFonts w:ascii="Times New Roman" w:hAnsi="Times New Roman" w:cs="Times New Roman"/>
+          <w:b/>
+          <w:bCs/>
+        </w:rPr>
+        <w:t xml:space="preserve"> SD rank across-study Spearman correlation matrix.</w:t>
+      </w:r>
+      <w:r>
+        <w:rPr>
+          <w:rFonts w:ascii="Times New Roman" w:hAnsi="Times New Roman" w:cs="Times New Roman"/>
+          <w:b/>
+          <w:bCs/>
+        </w:rPr>
+        <w:t xml:space="preserve"> </w:t>
+      </w:r>
+      <w:r>
+        <w:rPr>
+          <w:rFonts w:ascii="Times New Roman" w:hAnsi="Times New Roman" w:cs="Times New Roman"/>
+        </w:rPr>
+        <w:t xml:space="preserve">Scree plot shows the percent of variance explained by each PC. These PCs are calculated </w:t>
+      </w:r>
+      <w:r>
+        <w:rPr>
+          <w:rFonts w:ascii="Times New Roman" w:hAnsi="Times New Roman" w:cs="Times New Roman"/>
+        </w:rPr>
+        <w:t xml:space="preserve">on the </w:t>
+      </w:r>
+      <w:r>
+        <w:rPr>
+          <w:rFonts w:ascii="Times New Roman" w:hAnsi="Times New Roman" w:cs="Times New Roman"/>
+        </w:rPr>
+        <w:t>across-study Spearman correlation matrix</w:t>
+      </w:r>
+      <w:r>
+        <w:rPr>
+          <w:rFonts w:ascii="Times New Roman" w:hAnsi="Times New Roman" w:cs="Times New Roman"/>
+        </w:rPr>
+        <w:t xml:space="preserve"> of </w:t>
+      </w:r>
+      <w:proofErr w:type="spellStart"/>
+      <w:r>
+        <w:rPr>
+          <w:rFonts w:ascii="Times New Roman" w:hAnsi="Times New Roman" w:cs="Times New Roman"/>
+        </w:rPr>
+        <w:t>across</w:t>
+      </w:r>
+      <w:proofErr w:type="spellEnd"/>
+      <w:r>
+        <w:rPr>
+          <w:rFonts w:ascii="Times New Roman" w:hAnsi="Times New Roman" w:cs="Times New Roman"/>
+        </w:rPr>
+        <w:t>-study SD</w:t>
+      </w:r>
+      <w:r>
+        <w:rPr>
+          <w:rFonts w:ascii="Times New Roman" w:hAnsi="Times New Roman" w:cs="Times New Roman"/>
+        </w:rPr>
+        <w:t xml:space="preserve"> expression rank.</w:t>
+      </w:r>
+      <w:r>
+        <w:rPr>
+          <w:rFonts w:ascii="Times New Roman" w:hAnsi="Times New Roman" w:cs="Times New Roman"/>
+        </w:rPr>
+        <w:t xml:space="preserve"> PC1 accounts for </w:t>
+      </w:r>
+      <w:r>
+        <w:rPr>
+          <w:rFonts w:ascii="Times New Roman" w:hAnsi="Times New Roman" w:cs="Times New Roman"/>
+        </w:rPr>
+        <w:t>6</w:t>
+      </w:r>
+      <w:r>
+        <w:rPr>
+          <w:rFonts w:ascii="Times New Roman" w:hAnsi="Times New Roman" w:cs="Times New Roman"/>
+        </w:rPr>
+        <w:t>2</w:t>
+      </w:r>
+      <w:r>
+        <w:rPr>
+          <w:rFonts w:ascii="Times New Roman" w:hAnsi="Times New Roman" w:cs="Times New Roman"/>
+        </w:rPr>
+        <w:t>.3</w:t>
+      </w:r>
+      <w:r>
+        <w:rPr>
+          <w:rFonts w:ascii="Times New Roman" w:hAnsi="Times New Roman" w:cs="Times New Roman"/>
+        </w:rPr>
+        <w:t>%</w:t>
+      </w:r>
+      <w:r>
+        <w:rPr>
+          <w:rFonts w:ascii="Times New Roman" w:hAnsi="Times New Roman" w:cs="Times New Roman"/>
+        </w:rPr>
+        <w:t xml:space="preserve"> of variation and</w:t>
+      </w:r>
+      <w:r>
+        <w:rPr>
+          <w:rFonts w:ascii="Times New Roman" w:hAnsi="Times New Roman" w:cs="Times New Roman"/>
+        </w:rPr>
+        <w:t xml:space="preserve"> PC2</w:t>
+      </w:r>
+      <w:r>
+        <w:rPr>
+          <w:rFonts w:ascii="Times New Roman" w:hAnsi="Times New Roman" w:cs="Times New Roman"/>
+        </w:rPr>
+        <w:t>,</w:t>
+      </w:r>
+      <w:r>
+        <w:rPr>
+          <w:rFonts w:ascii="Times New Roman" w:hAnsi="Times New Roman" w:cs="Times New Roman"/>
+        </w:rPr>
+        <w:t xml:space="preserve"> </w:t>
+      </w:r>
+      <w:r>
+        <w:rPr>
+          <w:rFonts w:ascii="Times New Roman" w:hAnsi="Times New Roman" w:cs="Times New Roman"/>
+        </w:rPr>
+        <w:t>5.2</w:t>
+      </w:r>
+      <w:r>
+        <w:rPr>
+          <w:rFonts w:ascii="Times New Roman" w:hAnsi="Times New Roman" w:cs="Times New Roman"/>
+        </w:rPr>
+        <w:t>%</w:t>
+      </w:r>
+      <w:r>
+        <w:rPr>
+          <w:rFonts w:ascii="Times New Roman" w:hAnsi="Times New Roman" w:cs="Times New Roman"/>
+        </w:rPr>
+        <w:t>.</w:t>
       </w:r>
     </w:p>
     <w:p>
@@ -682,86 +879,36 @@
         </w:rPr>
       </w:pPr>
       <w:r>
-        <w:rPr>
-          <w:rFonts w:ascii="Times New Roman" w:hAnsi="Times New Roman" w:cs="Times New Roman"/>
-          <w:noProof/>
-        </w:rPr>
         <w:br w:type="page"/>
+      </w:r>
+      <w:r>
+        <w:lastRenderedPageBreak/>
+        <w:t>,</w:t>
       </w:r>
     </w:p>
     <w:p>
       <w:pPr>
-        <w:jc w:val="center"/>
-        <w:rPr>
-          <w:rFonts w:ascii="Times New Roman" w:hAnsi="Times New Roman" w:cs="Times New Roman"/>
+        <w:rPr>
+          <w:rFonts w:ascii="Times New Roman" w:hAnsi="Times New Roman" w:cs="Times New Roman"/>
+          <w:b/>
+          <w:bCs/>
         </w:rPr>
       </w:pPr>
       <w:r>
         <w:rPr>
           <w:rFonts w:ascii="Times New Roman" w:hAnsi="Times New Roman" w:cs="Times New Roman"/>
-          <w:noProof/>
-        </w:rPr>
-        <w:lastRenderedPageBreak/>
-        <w:drawing>
-          <wp:inline distT="0" distB="0" distL="0" distR="0" wp14:anchorId="4109396E" wp14:editId="07695D7B">
-            <wp:extent cx="6428015" cy="3214007"/>
-            <wp:effectExtent l="0" t="0" r="0" b="0"/>
-            <wp:docPr id="3" name="Picture 3"/>
-            <wp:cNvGraphicFramePr>
-              <a:graphicFrameLocks xmlns:a="http://schemas.openxmlformats.org/drawingml/2006/main" noChangeAspect="1"/>
-            </wp:cNvGraphicFramePr>
-            <a:graphic xmlns:a="http://schemas.openxmlformats.org/drawingml/2006/main">
-              <a:graphicData uri="http://schemas.openxmlformats.org/drawingml/2006/picture">
-                <pic:pic xmlns:pic="http://schemas.openxmlformats.org/drawingml/2006/picture">
-                  <pic:nvPicPr>
-                    <pic:cNvPr id="3" name="Picture 3"/>
-                    <pic:cNvPicPr/>
-                  </pic:nvPicPr>
-                  <pic:blipFill>
-                    <a:blip r:embed="rId8" cstate="print">
-                      <a:extLst>
-                        <a:ext uri="{28A0092B-C50C-407E-A947-70E740481C1C}">
-                          <a14:useLocalDpi xmlns:a14="http://schemas.microsoft.com/office/drawing/2010/main" val="0"/>
-                        </a:ext>
-                      </a:extLst>
-                    </a:blip>
-                    <a:stretch>
-                      <a:fillRect/>
-                    </a:stretch>
-                  </pic:blipFill>
-                  <pic:spPr>
-                    <a:xfrm>
-                      <a:off x="0" y="0"/>
-                      <a:ext cx="6428015" cy="3214007"/>
-                    </a:xfrm>
-                    <a:prstGeom prst="rect">
-                      <a:avLst/>
-                    </a:prstGeom>
-                  </pic:spPr>
-                </pic:pic>
-              </a:graphicData>
-            </a:graphic>
-          </wp:inline>
-        </w:drawing>
-      </w:r>
-    </w:p>
-    <w:p/>
-    <w:p>
-      <w:r>
-        <w:rPr>
-          <w:rFonts w:ascii="Times New Roman" w:hAnsi="Times New Roman" w:cs="Times New Roman"/>
-          <w:b/>
-          <w:bCs/>
-        </w:rPr>
-        <w:t xml:space="preserve">Supplementary Figure </w:t>
-      </w:r>
-      <w:r>
-        <w:rPr>
-          <w:rFonts w:ascii="Times New Roman" w:hAnsi="Times New Roman" w:cs="Times New Roman"/>
-          <w:b/>
-          <w:bCs/>
-        </w:rPr>
-        <w:t>4</w:t>
+          <w:b/>
+          <w:bCs/>
+        </w:rPr>
+        <w:t xml:space="preserve">Supplementary Table </w:t>
+      </w:r>
+      <w:r>
+        <w:rPr>
+          <w:rFonts w:ascii="Times New Roman" w:hAnsi="Times New Roman" w:cs="Times New Roman"/>
+          <w:b/>
+          <w:bCs/>
+        </w:rPr>
+        <w:t>1</w:t>
       </w:r>
       <w:r>
         <w:rPr>
@@ -777,51 +924,6 @@
           <w:b/>
           <w:bCs/>
         </w:rPr>
-        <w:t>Scree plot on standard deviation rank correlation matrix.</w:t>
-      </w:r>
-      <w:r>
-        <w:br w:type="page"/>
-      </w:r>
-    </w:p>
-    <w:p>
-      <w:pPr>
-        <w:rPr>
-          <w:rFonts w:ascii="Times New Roman" w:hAnsi="Times New Roman" w:cs="Times New Roman"/>
-          <w:b/>
-          <w:bCs/>
-        </w:rPr>
-      </w:pPr>
-      <w:r>
-        <w:rPr>
-          <w:rFonts w:ascii="Times New Roman" w:hAnsi="Times New Roman" w:cs="Times New Roman"/>
-          <w:b/>
-          <w:bCs/>
-        </w:rPr>
-        <w:lastRenderedPageBreak/>
-        <w:t xml:space="preserve">Supplementary Table </w:t>
-      </w:r>
-      <w:r>
-        <w:rPr>
-          <w:rFonts w:ascii="Times New Roman" w:hAnsi="Times New Roman" w:cs="Times New Roman"/>
-          <w:b/>
-          <w:bCs/>
-        </w:rPr>
-        <w:t>1</w:t>
-      </w:r>
-      <w:r>
-        <w:rPr>
-          <w:rFonts w:ascii="Times New Roman" w:hAnsi="Times New Roman" w:cs="Times New Roman"/>
-          <w:b/>
-          <w:bCs/>
-        </w:rPr>
-        <w:t xml:space="preserve">. </w:t>
-      </w:r>
-      <w:r>
-        <w:rPr>
-          <w:rFonts w:ascii="Times New Roman" w:hAnsi="Times New Roman" w:cs="Times New Roman"/>
-          <w:b/>
-          <w:bCs/>
-        </w:rPr>
         <w:t>V</w:t>
       </w:r>
       <w:r>
@@ -862,7 +964,25 @@
           <w:b/>
           <w:bCs/>
         </w:rPr>
-        <w:t xml:space="preserve"> corresponding ChromHMM annotations used.</w:t>
+        <w:t xml:space="preserve"> corresponding </w:t>
+      </w:r>
+      <w:proofErr w:type="spellStart"/>
+      <w:r>
+        <w:rPr>
+          <w:rFonts w:ascii="Times New Roman" w:hAnsi="Times New Roman" w:cs="Times New Roman"/>
+          <w:b/>
+          <w:bCs/>
+        </w:rPr>
+        <w:t>ChromHMM</w:t>
+      </w:r>
+      <w:proofErr w:type="spellEnd"/>
+      <w:r>
+        <w:rPr>
+          <w:rFonts w:ascii="Times New Roman" w:hAnsi="Times New Roman" w:cs="Times New Roman"/>
+          <w:b/>
+          <w:bCs/>
+        </w:rPr>
+        <w:t xml:space="preserve"> annotations used.</w:t>
       </w:r>
     </w:p>
     <w:p>
@@ -936,13 +1056,23 @@
                 <w:bCs/>
               </w:rPr>
             </w:pPr>
+            <w:proofErr w:type="spellStart"/>
             <w:r>
               <w:rPr>
                 <w:rFonts w:ascii="Times New Roman" w:hAnsi="Times New Roman" w:cs="Times New Roman"/>
                 <w:b/>
                 <w:bCs/>
               </w:rPr>
-              <w:t>ChromHMM annotation</w:t>
+              <w:t>ChromHMM</w:t>
+            </w:r>
+            <w:proofErr w:type="spellEnd"/>
+            <w:r>
+              <w:rPr>
+                <w:rFonts w:ascii="Times New Roman" w:hAnsi="Times New Roman" w:cs="Times New Roman"/>
+                <w:b/>
+                <w:bCs/>
+              </w:rPr>
+              <w:t xml:space="preserve"> annotation</w:t>
             </w:r>
           </w:p>
         </w:tc>

</xml_diff>

<commit_message>
moved stupid figures to SI
</commit_message>
<xml_diff>
--- a/si/suppFigs_tables.docx
+++ b/si/suppFigs_tables.docx
@@ -2,6 +2,212 @@
 <file path=word/document.xml><?xml version="1.0" encoding="utf-8"?>
 <w:document xmlns:wpc="http://schemas.microsoft.com/office/word/2010/wordprocessingCanvas" xmlns:cx="http://schemas.microsoft.com/office/drawing/2014/chartex" xmlns:cx1="http://schemas.microsoft.com/office/drawing/2015/9/8/chartex" xmlns:cx2="http://schemas.microsoft.com/office/drawing/2015/10/21/chartex" xmlns:cx3="http://schemas.microsoft.com/office/drawing/2016/5/9/chartex" xmlns:cx4="http://schemas.microsoft.com/office/drawing/2016/5/10/chartex" xmlns:cx5="http://schemas.microsoft.com/office/drawing/2016/5/11/chartex" xmlns:cx6="http://schemas.microsoft.com/office/drawing/2016/5/12/chartex" xmlns:cx7="http://schemas.microsoft.com/office/drawing/2016/5/13/chartex" xmlns:cx8="http://schemas.microsoft.com/office/drawing/2016/5/14/chartex" xmlns:mc="http://schemas.openxmlformats.org/markup-compatibility/2006" xmlns:aink="http://schemas.microsoft.com/office/drawing/2016/ink" xmlns:am3d="http://schemas.microsoft.com/office/drawing/2017/model3d" xmlns:o="urn:schemas-microsoft-com:office:office" xmlns:oel="http://schemas.microsoft.com/office/2019/extlst" xmlns:r="http://schemas.openxmlformats.org/officeDocument/2006/relationships" xmlns:m="http://schemas.openxmlformats.org/officeDocument/2006/math" xmlns:v="urn:schemas-microsoft-com:vml" xmlns:wp14="http://schemas.microsoft.com/office/word/2010/wordprocessingDrawing" xmlns:wp="http://schemas.openxmlformats.org/drawingml/2006/wordprocessingDrawing" xmlns:w10="urn:schemas-microsoft-com:office:word" xmlns:w="http://schemas.openxmlformats.org/wordprocessingml/2006/main" xmlns:w14="http://schemas.microsoft.com/office/word/2010/wordml" xmlns:w15="http://schemas.microsoft.com/office/word/2012/wordml" xmlns:w16cex="http://schemas.microsoft.com/office/word/2018/wordml/cex" xmlns:w16cid="http://schemas.microsoft.com/office/word/2016/wordml/cid" xmlns:w16="http://schemas.microsoft.com/office/word/2018/wordml" xmlns:w16sdtdh="http://schemas.microsoft.com/office/word/2020/wordml/sdtdatahash" xmlns:w16se="http://schemas.microsoft.com/office/word/2015/wordml/symex" xmlns:wpg="http://schemas.microsoft.com/office/word/2010/wordprocessingGroup" xmlns:wpi="http://schemas.microsoft.com/office/word/2010/wordprocessingInk" xmlns:wne="http://schemas.microsoft.com/office/word/2006/wordml" xmlns:wps="http://schemas.microsoft.com/office/word/2010/wordprocessingShape" mc:Ignorable="w14 w15 w16se w16cid w16 w16cex w16sdtdh wp14">
   <w:body>
+    <w:p>
+      <w:r>
+        <w:rPr>
+          <w:noProof/>
+        </w:rPr>
+        <w:drawing>
+          <wp:inline distT="0" distB="0" distL="0" distR="0" wp14:anchorId="240C93F5" wp14:editId="78559DC0">
+            <wp:extent cx="6400800" cy="4575810"/>
+            <wp:effectExtent l="0" t="0" r="0" b="0"/>
+            <wp:docPr id="3" name="Picture 3" descr="Diagram&#10;&#10;Description automatically generated"/>
+            <wp:cNvGraphicFramePr>
+              <a:graphicFrameLocks xmlns:a="http://schemas.openxmlformats.org/drawingml/2006/main" noChangeAspect="1"/>
+            </wp:cNvGraphicFramePr>
+            <a:graphic xmlns:a="http://schemas.openxmlformats.org/drawingml/2006/main">
+              <a:graphicData uri="http://schemas.openxmlformats.org/drawingml/2006/picture">
+                <pic:pic xmlns:pic="http://schemas.openxmlformats.org/drawingml/2006/picture">
+                  <pic:nvPicPr>
+                    <pic:cNvPr id="3" name="Picture 3" descr="Diagram&#10;&#10;Description automatically generated"/>
+                    <pic:cNvPicPr/>
+                  </pic:nvPicPr>
+                  <pic:blipFill>
+                    <a:blip r:embed="rId5" cstate="print">
+                      <a:extLst>
+                        <a:ext uri="{28A0092B-C50C-407E-A947-70E740481C1C}">
+                          <a14:useLocalDpi xmlns:a14="http://schemas.microsoft.com/office/drawing/2010/main" val="0"/>
+                        </a:ext>
+                      </a:extLst>
+                    </a:blip>
+                    <a:stretch>
+                      <a:fillRect/>
+                    </a:stretch>
+                  </pic:blipFill>
+                  <pic:spPr>
+                    <a:xfrm>
+                      <a:off x="0" y="0"/>
+                      <a:ext cx="6400800" cy="4575810"/>
+                    </a:xfrm>
+                    <a:prstGeom prst="rect">
+                      <a:avLst/>
+                    </a:prstGeom>
+                  </pic:spPr>
+                </pic:pic>
+              </a:graphicData>
+            </a:graphic>
+          </wp:inline>
+        </w:drawing>
+      </w:r>
+    </w:p>
+    <w:p>
+      <w:r>
+        <w:rPr>
+          <w:rFonts w:ascii="Times New Roman" w:hAnsi="Times New Roman" w:cs="Times New Roman"/>
+          <w:b/>
+          <w:bCs/>
+        </w:rPr>
+        <w:t>Supplementary Figure 1</w:t>
+      </w:r>
+      <w:r>
+        <w:t xml:space="preserve">: </w:t>
+      </w:r>
+      <w:r>
+        <w:t>Modeling the correlations between transcriptional variance across studies. The panels show coefficient estimates from a linear model using the among studies Spearman correlations between gene expression SDs as the response variable. These correlations are shown in fig. </w:t>
+      </w:r>
+      <w:r>
+        <w:t>2</w:t>
+      </w:r>
+      <w:r>
+        <w:t xml:space="preserve">, panels A and B. In the linear model (see Methods for model equation), correlations are Fisher </w:t>
+      </w:r>
+      <w:proofErr w:type="gramStart"/>
+      <w:r>
+        <w:t>z-transformed</w:t>
+      </w:r>
+      <w:proofErr w:type="gramEnd"/>
+      <w:r>
+        <w:t xml:space="preserve">. Study source and tissue are added as fixed effects. Coefficient estimates are shown with 50% and 95% credibility intervals. (A) The per-study random effect which accounts for the non-independence between the pairwise correlation values and estimates the characteristic contribution of each study to these correlations. For example, the lowest estimate among these parameters, which corresponds to the study </w:t>
+      </w:r>
+      <w:r>
+        <w:rPr>
+          <w:smallCaps/>
+        </w:rPr>
+        <w:t>bone marrow</w:t>
+      </w:r>
+      <w:r>
+        <w:t xml:space="preserve"> (from </w:t>
+      </w:r>
+      <w:proofErr w:type="spellStart"/>
+      <w:r>
+        <w:t>GTEx</w:t>
+      </w:r>
+      <w:proofErr w:type="spellEnd"/>
+      <w:r>
+        <w:t>), indicates that correlations involving this study tend to be lower than the others. (B) and (C) Fixed effect estimates for the effects of tissue congruence and study-source effect. In (B) we see that correlations among studies that use the same tissue are slightly higher; and (C) correlations involving studies in the “Misc.” category (non-</w:t>
+      </w:r>
+      <w:proofErr w:type="spellStart"/>
+      <w:r>
+        <w:t>GTEx</w:t>
+      </w:r>
+      <w:proofErr w:type="spellEnd"/>
+      <w:r>
+        <w:t xml:space="preserve"> and non-TCGA) tend to be lower, while comparisons involving </w:t>
+      </w:r>
+      <w:proofErr w:type="spellStart"/>
+      <w:r>
+        <w:t>GTEx</w:t>
+      </w:r>
+      <w:proofErr w:type="spellEnd"/>
+      <w:r>
+        <w:t xml:space="preserve"> and TCGA are higher.</w:t>
+      </w:r>
+      <w:r>
+        <w:br w:type="page"/>
+      </w:r>
+    </w:p>
+    <w:p>
+      <w:r>
+        <w:rPr>
+          <w:noProof/>
+        </w:rPr>
+        <w:lastRenderedPageBreak/>
+        <w:drawing>
+          <wp:inline distT="0" distB="0" distL="0" distR="0" wp14:anchorId="53A2005C" wp14:editId="1D5CAA93">
+            <wp:extent cx="6400800" cy="2945130"/>
+            <wp:effectExtent l="0" t="0" r="0" b="1270"/>
+            <wp:docPr id="4" name="Picture 4" descr="Chart, diagram&#10;&#10;Description automatically generated with medium confidence"/>
+            <wp:cNvGraphicFramePr>
+              <a:graphicFrameLocks xmlns:a="http://schemas.openxmlformats.org/drawingml/2006/main" noChangeAspect="1"/>
+            </wp:cNvGraphicFramePr>
+            <a:graphic xmlns:a="http://schemas.openxmlformats.org/drawingml/2006/main">
+              <a:graphicData uri="http://schemas.openxmlformats.org/drawingml/2006/picture">
+                <pic:pic xmlns:pic="http://schemas.openxmlformats.org/drawingml/2006/picture">
+                  <pic:nvPicPr>
+                    <pic:cNvPr id="4" name="Picture 4" descr="Chart, diagram&#10;&#10;Description automatically generated with medium confidence"/>
+                    <pic:cNvPicPr/>
+                  </pic:nvPicPr>
+                  <pic:blipFill>
+                    <a:blip r:embed="rId6">
+                      <a:extLst>
+                        <a:ext uri="{28A0092B-C50C-407E-A947-70E740481C1C}">
+                          <a14:useLocalDpi xmlns:a14="http://schemas.microsoft.com/office/drawing/2010/main" val="0"/>
+                        </a:ext>
+                      </a:extLst>
+                    </a:blip>
+                    <a:stretch>
+                      <a:fillRect/>
+                    </a:stretch>
+                  </pic:blipFill>
+                  <pic:spPr>
+                    <a:xfrm>
+                      <a:off x="0" y="0"/>
+                      <a:ext cx="6400800" cy="2945130"/>
+                    </a:xfrm>
+                    <a:prstGeom prst="rect">
+                      <a:avLst/>
+                    </a:prstGeom>
+                  </pic:spPr>
+                </pic:pic>
+              </a:graphicData>
+            </a:graphic>
+          </wp:inline>
+        </w:drawing>
+      </w:r>
+    </w:p>
+    <w:p>
+      <w:r>
+        <w:rPr>
+          <w:rFonts w:ascii="Times New Roman" w:hAnsi="Times New Roman" w:cs="Times New Roman"/>
+          <w:b/>
+          <w:bCs/>
+        </w:rPr>
+        <w:t xml:space="preserve">Supplementary Figure </w:t>
+      </w:r>
+      <w:r>
+        <w:rPr>
+          <w:rFonts w:ascii="Times New Roman" w:hAnsi="Times New Roman" w:cs="Times New Roman"/>
+          <w:b/>
+          <w:bCs/>
+        </w:rPr>
+        <w:t>2</w:t>
+      </w:r>
+      <w:r>
+        <w:rPr>
+          <w:rFonts w:ascii="Times New Roman" w:hAnsi="Times New Roman" w:cs="Times New Roman"/>
+          <w:b/>
+          <w:bCs/>
+        </w:rPr>
+        <w:t xml:space="preserve">. </w:t>
+      </w:r>
+      <w:r>
+        <w:t>Gene set enrichment analyses testing for over-representation of gene ontology categories in the upper and lower 5% quantiles of the gene variance rank. (A) High-variance genes are enriched for terms related to immune function, response to wounding, blood vessel morphogenesis, and inflammatory response. In contrast, (B) low-variance genes are associated with translation, control of methylation, RNA processing, chromosome separation, and other cell housekeeping functions. All displayed terms are significant with a 5% FDR corrected p-value below 10</w:t>
+      </w:r>
+      <w:r>
+        <w:rPr>
+          <w:vertAlign w:val="superscript"/>
+        </w:rPr>
+        <w:t>-3</w:t>
+      </w:r>
+      <w:r>
+        <w:t>.</w:t>
+      </w:r>
+      <w:r>
+        <w:br w:type="page"/>
+      </w:r>
+    </w:p>
+    <w:p/>
+    <w:p/>
     <w:p>
       <w:r>
         <w:rPr>
@@ -23,7 +229,7 @@
                     <pic:cNvPicPr/>
                   </pic:nvPicPr>
                   <pic:blipFill>
-                    <a:blip r:embed="rId5" cstate="print">
+                    <a:blip r:embed="rId7" cstate="print">
                       <a:extLst>
                         <a:ext uri="{28A0092B-C50C-407E-A947-70E740481C1C}">
                           <a14:useLocalDpi xmlns:a14="http://schemas.microsoft.com/office/drawing/2010/main" val="0"/>
@@ -78,7 +284,7 @@
           <w:b/>
           <w:bCs/>
         </w:rPr>
-        <w:t>1</w:t>
+        <w:t>3</w:t>
       </w:r>
       <w:r>
         <w:rPr>
@@ -528,7 +734,7 @@
                     <pic:cNvPicPr/>
                   </pic:nvPicPr>
                   <pic:blipFill>
-                    <a:blip r:embed="rId6" cstate="print">
+                    <a:blip r:embed="rId8" cstate="print">
                       <a:extLst>
                         <a:ext uri="{28A0092B-C50C-407E-A947-70E740481C1C}">
                           <a14:useLocalDpi xmlns:a14="http://schemas.microsoft.com/office/drawing/2010/main" val="0"/>
@@ -568,33 +774,31 @@
           <w:b/>
           <w:bCs/>
         </w:rPr>
-        <w:t xml:space="preserve">Supplementary Figure 2. </w:t>
-      </w:r>
-      <w:r>
-        <w:rPr>
-          <w:rFonts w:ascii="Times New Roman" w:hAnsi="Times New Roman" w:cs="Times New Roman"/>
-          <w:b/>
-          <w:bCs/>
-        </w:rPr>
-        <w:t xml:space="preserve">Proportion of gene regions made up of </w:t>
-      </w:r>
-      <w:proofErr w:type="spellStart"/>
-      <w:r>
-        <w:rPr>
-          <w:rFonts w:ascii="Times New Roman" w:hAnsi="Times New Roman" w:cs="Times New Roman"/>
-          <w:b/>
-          <w:bCs/>
-        </w:rPr>
-        <w:t>ChromHMM</w:t>
-      </w:r>
-      <w:proofErr w:type="spellEnd"/>
-      <w:r>
-        <w:rPr>
-          <w:rFonts w:ascii="Times New Roman" w:hAnsi="Times New Roman" w:cs="Times New Roman"/>
-          <w:b/>
-          <w:bCs/>
-        </w:rPr>
-        <w:t xml:space="preserve"> chromatin states for genes in the top and bottom 5% of the across-study mean rank metric. </w:t>
+        <w:t xml:space="preserve">Supplementary Figure </w:t>
+      </w:r>
+      <w:r>
+        <w:rPr>
+          <w:rFonts w:ascii="Times New Roman" w:hAnsi="Times New Roman" w:cs="Times New Roman"/>
+          <w:b/>
+          <w:bCs/>
+        </w:rPr>
+        <w:t>4</w:t>
+      </w:r>
+      <w:r>
+        <w:rPr>
+          <w:rFonts w:ascii="Times New Roman" w:hAnsi="Times New Roman" w:cs="Times New Roman"/>
+          <w:b/>
+          <w:bCs/>
+        </w:rPr>
+        <w:t xml:space="preserve">. </w:t>
+      </w:r>
+      <w:r>
+        <w:rPr>
+          <w:rFonts w:ascii="Times New Roman" w:hAnsi="Times New Roman" w:cs="Times New Roman"/>
+          <w:b/>
+          <w:bCs/>
+        </w:rPr>
+        <w:t xml:space="preserve">Proportion of gene regions made up of ChromHMM chromatin states for genes in the top and bottom 5% of the across-study mean rank metric. </w:t>
       </w:r>
       <w:r>
         <w:rPr>
@@ -687,7 +891,7 @@
                     <pic:cNvPicPr/>
                   </pic:nvPicPr>
                   <pic:blipFill>
-                    <a:blip r:embed="rId7" cstate="print">
+                    <a:blip r:embed="rId9" cstate="print">
                       <a:extLst>
                         <a:ext uri="{28A0092B-C50C-407E-A947-70E740481C1C}">
                           <a14:useLocalDpi xmlns:a14="http://schemas.microsoft.com/office/drawing/2010/main" val="0"/>
@@ -728,7 +932,23 @@
           <w:b/>
           <w:bCs/>
         </w:rPr>
-        <w:t>Supplementary Figure 3.</w:t>
+        <w:t xml:space="preserve">Supplementary Figure </w:t>
+      </w:r>
+      <w:r>
+        <w:rPr>
+          <w:rFonts w:ascii="Times New Roman" w:hAnsi="Times New Roman" w:cs="Times New Roman"/>
+          <w:b/>
+          <w:bCs/>
+        </w:rPr>
+        <w:t>5</w:t>
+      </w:r>
+      <w:r>
+        <w:rPr>
+          <w:rFonts w:ascii="Times New Roman" w:hAnsi="Times New Roman" w:cs="Times New Roman"/>
+          <w:b/>
+          <w:bCs/>
+        </w:rPr>
+        <w:t>.</w:t>
       </w:r>
       <w:r>
         <w:rPr>
@@ -964,25 +1184,7 @@
           <w:b/>
           <w:bCs/>
         </w:rPr>
-        <w:t xml:space="preserve"> corresponding </w:t>
-      </w:r>
-      <w:proofErr w:type="spellStart"/>
-      <w:r>
-        <w:rPr>
-          <w:rFonts w:ascii="Times New Roman" w:hAnsi="Times New Roman" w:cs="Times New Roman"/>
-          <w:b/>
-          <w:bCs/>
-        </w:rPr>
-        <w:t>ChromHMM</w:t>
-      </w:r>
-      <w:proofErr w:type="spellEnd"/>
-      <w:r>
-        <w:rPr>
-          <w:rFonts w:ascii="Times New Roman" w:hAnsi="Times New Roman" w:cs="Times New Roman"/>
-          <w:b/>
-          <w:bCs/>
-        </w:rPr>
-        <w:t xml:space="preserve"> annotations used.</w:t>
+        <w:t xml:space="preserve"> corresponding ChromHMM annotations used.</w:t>
       </w:r>
     </w:p>
     <w:p>
@@ -1056,23 +1258,13 @@
                 <w:bCs/>
               </w:rPr>
             </w:pPr>
-            <w:proofErr w:type="spellStart"/>
             <w:r>
               <w:rPr>
                 <w:rFonts w:ascii="Times New Roman" w:hAnsi="Times New Roman" w:cs="Times New Roman"/>
                 <w:b/>
                 <w:bCs/>
               </w:rPr>
-              <w:t>ChromHMM</w:t>
-            </w:r>
-            <w:proofErr w:type="spellEnd"/>
-            <w:r>
-              <w:rPr>
-                <w:rFonts w:ascii="Times New Roman" w:hAnsi="Times New Roman" w:cs="Times New Roman"/>
-                <w:b/>
-                <w:bCs/>
-              </w:rPr>
-              <w:t xml:space="preserve"> annotation</w:t>
+              <w:t>ChromHMM annotation</w:t>
             </w:r>
           </w:p>
         </w:tc>

</xml_diff>